<commit_message>
Ajout de code partie 'inscription'
</commit_message>
<xml_diff>
--- a/SQL.docx
+++ b/SQL.docx
@@ -262,6 +262,14 @@
           <w:lang w:val="en-US"/>
         </w:rPr>
         <w:t>verification INT NOT NULL DEFAULT 0</w:t>
+      </w:r>
+      <w:r>
+        <w:rPr>
+          <w:sz w:val="24"/>
+          <w:szCs w:val="24"/>
+          <w:lang w:val="en-US"/>
+        </w:rPr>
+        <w:t>,</w:t>
       </w:r>
     </w:p>
     <w:p>

</xml_diff>